<commit_message>
Error with sourcing Specification @Todd
</commit_message>
<xml_diff>
--- a/applications/SHIELD/support/prop_immediate_trt_ref.docx
+++ b/applications/SHIELD/support/prop_immediate_trt_ref.docx
@@ -309,27 +309,7 @@
           <w:sz w:val="20"/>
           <w:szCs w:val="20"/>
         </w:rPr>
-        <w:t xml:space="preserve"> (</w:t>
-      </w:r>
-      <w:r>
-        <w:rPr>
-          <w:rFonts w:ascii="Calibri" w:hAnsi="Calibri" w:cs="Calibri"/>
-          <w:b/>
-          <w:bCs/>
-          <w:sz w:val="20"/>
-          <w:szCs w:val="20"/>
-        </w:rPr>
-        <w:t>1</w:t>
-      </w:r>
-      <w:r>
-        <w:rPr>
-          <w:rFonts w:ascii="Calibri" w:hAnsi="Calibri" w:cs="Calibri"/>
-          <w:b/>
-          <w:bCs/>
-          <w:sz w:val="20"/>
-          <w:szCs w:val="20"/>
-        </w:rPr>
-        <w:t>)</w:t>
+        <w:t xml:space="preserve"> (1)</w:t>
       </w:r>
       <w:r>
         <w:rPr>
@@ -394,15 +374,7 @@
           <w:sz w:val="20"/>
           <w:szCs w:val="20"/>
         </w:rPr>
-        <w:t xml:space="preserve"> </w:t>
-      </w:r>
-      <w:r>
-        <w:rPr>
-          <w:rFonts w:ascii="Calibri" w:hAnsi="Calibri" w:cs="Calibri"/>
-          <w:sz w:val="20"/>
-          <w:szCs w:val="20"/>
-        </w:rPr>
-        <w:t xml:space="preserve"> </w:t>
+        <w:t xml:space="preserve">  </w:t>
       </w:r>
     </w:p>
     <w:p>
@@ -1291,6 +1263,7 @@
       <w:r>
         <w:rPr>
           <w:rFonts w:ascii="Calibri" w:hAnsi="Calibri" w:cs="Calibri"/>
+          <w:noProof/>
           <w:sz w:val="20"/>
           <w:szCs w:val="20"/>
         </w:rPr>
@@ -1332,10 +1305,42 @@
       </w:r>
     </w:p>
     <w:p/>
+    <w:p>
+      <w:pPr>
+        <w:pStyle w:val="ListParagraph"/>
+        <w:numPr>
+          <w:ilvl w:val="0"/>
+          <w:numId w:val="3"/>
+        </w:numPr>
+      </w:pPr>
+      <w:r>
+        <w:rPr>
+          <w:rFonts w:ascii="Fira Sans" w:hAnsi="Fira Sans"/>
+          <w:color w:val="333333"/>
+          <w:shd w:val="clear" w:color="auto" w:fill="FFFFFF"/>
+        </w:rPr>
+        <w:t>Treatment of early syphilis for persons who were not known to be HIV infected was usually a single dose of benzathine penicillin G, including 84 (79.2%) of 106 with primary, 92 (71.3%) of 129 with secondary, and 86 (45.3%) of 190 infections listed by the sites as early latent. In contrast, persons with documented HIV infection were less likely to receive a single dose of benzathine penicillin G for early syphilis, including only 17 (40.5%) of 42 with primary, 37 (41.6%) of 89 with secondary, and 18 (30.0%) of 60 with infections listed by the sites as early latent</w:t>
+      </w:r>
+      <w:r>
+        <w:rPr>
+          <w:rFonts w:ascii="Fira Sans" w:hAnsi="Fira Sans"/>
+          <w:color w:val="333333"/>
+          <w:shd w:val="clear" w:color="auto" w:fill="FFFFFF"/>
+        </w:rPr>
+        <w:t xml:space="preserve"> </w:t>
+      </w:r>
+      <w:r>
+        <w:rPr>
+          <w:rFonts w:ascii="Fira Sans" w:hAnsi="Fira Sans"/>
+          <w:color w:val="333333"/>
+          <w:shd w:val="clear" w:color="auto" w:fill="FFFFFF"/>
+        </w:rPr>
+        <w:t>https://journals.lww.com/stdjournal/fulltext/2005/03000/A_Randomized,_Comparative_Pilot_Study_of.2.aspx?casa_token=4mPNKNhhmREAAAAA:AiWQyixseAeBeivp7IAoqM9YHGgcu3FXj4-13d249wfRFmApi7AalfKz-2AIQP3R3ZAITOZ3SVQWzza4T2HteSM</w:t>
+      </w:r>
+    </w:p>
     <w:p/>
     <w:p/>
     <w:p/>
-    <w:p/>
     <w:p>
       <w:pPr>
         <w:jc w:val="both"/>
@@ -1353,6 +1358,7 @@
           <w:sz w:val="20"/>
           <w:szCs w:val="20"/>
         </w:rPr>
+        <w:lastRenderedPageBreak/>
         <w:t>Reference</w:t>
       </w:r>
       <w:r>
@@ -1363,27 +1369,7 @@
           <w:sz w:val="20"/>
           <w:szCs w:val="20"/>
         </w:rPr>
-        <w:t xml:space="preserve"> (</w:t>
-      </w:r>
-      <w:r>
-        <w:rPr>
-          <w:rFonts w:ascii="Calibri" w:hAnsi="Calibri" w:cs="Calibri"/>
-          <w:b/>
-          <w:bCs/>
-          <w:sz w:val="20"/>
-          <w:szCs w:val="20"/>
-        </w:rPr>
-        <w:t>3</w:t>
-      </w:r>
-      <w:r>
-        <w:rPr>
-          <w:rFonts w:ascii="Calibri" w:hAnsi="Calibri" w:cs="Calibri"/>
-          <w:b/>
-          <w:bCs/>
-          <w:sz w:val="20"/>
-          <w:szCs w:val="20"/>
-        </w:rPr>
-        <w:t>)</w:t>
+        <w:t xml:space="preserve"> (3)</w:t>
       </w:r>
       <w:r>
         <w:rPr>
@@ -1505,47 +1491,7 @@
           <w:sz w:val="20"/>
           <w:szCs w:val="20"/>
         </w:rPr>
-        <w:t xml:space="preserve">Reports time to treatment among syphilis cases reported in </w:t>
-      </w:r>
-      <w:r>
-        <w:rPr>
-          <w:rFonts w:ascii="Calibri" w:hAnsi="Calibri" w:cs="Calibri"/>
-          <w:sz w:val="20"/>
-          <w:szCs w:val="20"/>
-        </w:rPr>
-        <w:t>DC</w:t>
-      </w:r>
-      <w:r>
-        <w:rPr>
-          <w:rFonts w:ascii="Calibri" w:hAnsi="Calibri" w:cs="Calibri"/>
-          <w:sz w:val="20"/>
-          <w:szCs w:val="20"/>
-        </w:rPr>
-        <w:t xml:space="preserve"> from </w:t>
-      </w:r>
-      <w:r>
-        <w:rPr>
-          <w:rFonts w:ascii="Calibri" w:hAnsi="Calibri" w:cs="Calibri"/>
-          <w:sz w:val="20"/>
-          <w:szCs w:val="20"/>
-        </w:rPr>
-        <w:t>2015-2019</w:t>
-      </w:r>
-      <w:r>
-        <w:rPr>
-          <w:rFonts w:ascii="Calibri" w:hAnsi="Calibri" w:cs="Calibri"/>
-          <w:sz w:val="20"/>
-          <w:szCs w:val="20"/>
-        </w:rPr>
-        <w:t xml:space="preserve">; </w:t>
-      </w:r>
-      <w:r>
-        <w:rPr>
-          <w:rFonts w:ascii="Calibri" w:hAnsi="Calibri" w:cs="Calibri"/>
-          <w:sz w:val="20"/>
-          <w:szCs w:val="20"/>
-        </w:rPr>
-        <w:t xml:space="preserve">includes ORs for delayed treatment (&gt;14 days) for early latent (vs. p/s) and by treatment provider (private, clinic, public health department, hospital, etc.) </w:t>
+        <w:t xml:space="preserve">Reports time to treatment among syphilis cases reported in DC from 2015-2019; includes ORs for delayed treatment (&gt;14 days) for early latent (vs. p/s) and by treatment provider (private, clinic, public health department, hospital, etc.) </w:t>
       </w:r>
     </w:p>
     <w:p>
@@ -1638,27 +1584,7 @@
           <w:sz w:val="20"/>
           <w:szCs w:val="20"/>
         </w:rPr>
-        <w:t>80</w:t>
-      </w:r>
-      <w:r>
-        <w:rPr>
-          <w:rFonts w:ascii="Calibri" w:hAnsi="Calibri" w:cs="Calibri"/>
-          <w:b/>
-          <w:bCs/>
-          <w:sz w:val="20"/>
-          <w:szCs w:val="20"/>
-        </w:rPr>
-        <w:t>.5</w:t>
-      </w:r>
-      <w:r>
-        <w:rPr>
-          <w:rFonts w:ascii="Calibri" w:hAnsi="Calibri" w:cs="Calibri"/>
-          <w:b/>
-          <w:bCs/>
-          <w:sz w:val="20"/>
-          <w:szCs w:val="20"/>
-        </w:rPr>
-        <w:t xml:space="preserve">% (if assuming 0-14 days) </w:t>
+        <w:t xml:space="preserve">80.5% (if assuming 0-14 days) </w:t>
       </w:r>
     </w:p>
     <w:p/>
@@ -1788,6 +1714,119 @@
     </w:lvl>
   </w:abstractNum>
   <w:abstractNum w:abstractNumId="1" w15:restartNumberingAfterBreak="0">
+    <w:nsid w:val="19B15683"/>
+    <w:multiLevelType w:val="hybridMultilevel"/>
+    <w:tmpl w:val="35A8FDE6"/>
+    <w:lvl w:ilvl="0" w:tplc="04090001">
+      <w:start w:val="1"/>
+      <w:numFmt w:val="bullet"/>
+      <w:lvlText w:val=""/>
+      <w:lvlJc w:val="left"/>
+      <w:pPr>
+        <w:ind w:left="720" w:hanging="360"/>
+      </w:pPr>
+      <w:rPr>
+        <w:rFonts w:ascii="Symbol" w:hAnsi="Symbol" w:hint="default"/>
+      </w:rPr>
+    </w:lvl>
+    <w:lvl w:ilvl="1" w:tplc="04090003" w:tentative="1">
+      <w:start w:val="1"/>
+      <w:numFmt w:val="bullet"/>
+      <w:lvlText w:val="o"/>
+      <w:lvlJc w:val="left"/>
+      <w:pPr>
+        <w:ind w:left="1440" w:hanging="360"/>
+      </w:pPr>
+      <w:rPr>
+        <w:rFonts w:ascii="Courier New" w:hAnsi="Courier New" w:hint="default"/>
+      </w:rPr>
+    </w:lvl>
+    <w:lvl w:ilvl="2" w:tplc="04090005" w:tentative="1">
+      <w:start w:val="1"/>
+      <w:numFmt w:val="bullet"/>
+      <w:lvlText w:val=""/>
+      <w:lvlJc w:val="left"/>
+      <w:pPr>
+        <w:ind w:left="2160" w:hanging="360"/>
+      </w:pPr>
+      <w:rPr>
+        <w:rFonts w:ascii="Wingdings" w:hAnsi="Wingdings" w:hint="default"/>
+      </w:rPr>
+    </w:lvl>
+    <w:lvl w:ilvl="3" w:tplc="04090001" w:tentative="1">
+      <w:start w:val="1"/>
+      <w:numFmt w:val="bullet"/>
+      <w:lvlText w:val=""/>
+      <w:lvlJc w:val="left"/>
+      <w:pPr>
+        <w:ind w:left="2880" w:hanging="360"/>
+      </w:pPr>
+      <w:rPr>
+        <w:rFonts w:ascii="Symbol" w:hAnsi="Symbol" w:hint="default"/>
+      </w:rPr>
+    </w:lvl>
+    <w:lvl w:ilvl="4" w:tplc="04090003" w:tentative="1">
+      <w:start w:val="1"/>
+      <w:numFmt w:val="bullet"/>
+      <w:lvlText w:val="o"/>
+      <w:lvlJc w:val="left"/>
+      <w:pPr>
+        <w:ind w:left="3600" w:hanging="360"/>
+      </w:pPr>
+      <w:rPr>
+        <w:rFonts w:ascii="Courier New" w:hAnsi="Courier New" w:hint="default"/>
+      </w:rPr>
+    </w:lvl>
+    <w:lvl w:ilvl="5" w:tplc="04090005" w:tentative="1">
+      <w:start w:val="1"/>
+      <w:numFmt w:val="bullet"/>
+      <w:lvlText w:val=""/>
+      <w:lvlJc w:val="left"/>
+      <w:pPr>
+        <w:ind w:left="4320" w:hanging="360"/>
+      </w:pPr>
+      <w:rPr>
+        <w:rFonts w:ascii="Wingdings" w:hAnsi="Wingdings" w:hint="default"/>
+      </w:rPr>
+    </w:lvl>
+    <w:lvl w:ilvl="6" w:tplc="04090001" w:tentative="1">
+      <w:start w:val="1"/>
+      <w:numFmt w:val="bullet"/>
+      <w:lvlText w:val=""/>
+      <w:lvlJc w:val="left"/>
+      <w:pPr>
+        <w:ind w:left="5040" w:hanging="360"/>
+      </w:pPr>
+      <w:rPr>
+        <w:rFonts w:ascii="Symbol" w:hAnsi="Symbol" w:hint="default"/>
+      </w:rPr>
+    </w:lvl>
+    <w:lvl w:ilvl="7" w:tplc="04090003" w:tentative="1">
+      <w:start w:val="1"/>
+      <w:numFmt w:val="bullet"/>
+      <w:lvlText w:val="o"/>
+      <w:lvlJc w:val="left"/>
+      <w:pPr>
+        <w:ind w:left="5760" w:hanging="360"/>
+      </w:pPr>
+      <w:rPr>
+        <w:rFonts w:ascii="Courier New" w:hAnsi="Courier New" w:hint="default"/>
+      </w:rPr>
+    </w:lvl>
+    <w:lvl w:ilvl="8" w:tplc="04090005" w:tentative="1">
+      <w:start w:val="1"/>
+      <w:numFmt w:val="bullet"/>
+      <w:lvlText w:val=""/>
+      <w:lvlJc w:val="left"/>
+      <w:pPr>
+        <w:ind w:left="6480" w:hanging="360"/>
+      </w:pPr>
+      <w:rPr>
+        <w:rFonts w:ascii="Wingdings" w:hAnsi="Wingdings" w:hint="default"/>
+      </w:rPr>
+    </w:lvl>
+  </w:abstractNum>
+  <w:abstractNum w:abstractNumId="2" w15:restartNumberingAfterBreak="0">
     <w:nsid w:val="22251CB9"/>
     <w:multiLevelType w:val="hybridMultilevel"/>
     <w:tmpl w:val="31C82112"/>
@@ -1901,10 +1940,13 @@
     </w:lvl>
   </w:abstractNum>
   <w:num w:numId="1" w16cid:durableId="834227946">
-    <w:abstractNumId w:val="1"/>
+    <w:abstractNumId w:val="2"/>
   </w:num>
   <w:num w:numId="2" w16cid:durableId="719524181">
     <w:abstractNumId w:val="0"/>
+  </w:num>
+  <w:num w:numId="3" w16cid:durableId="582757939">
+    <w:abstractNumId w:val="1"/>
   </w:num>
 </w:numbering>
 </file>
@@ -2507,6 +2549,7 @@
   <w:style w:type="character" w:default="1" w:styleId="DefaultParagraphFont">
     <w:name w:val="Default Paragraph Font"/>
     <w:uiPriority w:val="1"/>
+    <w:semiHidden/>
     <w:unhideWhenUsed/>
   </w:style>
   <w:style w:type="table" w:default="1" w:styleId="TableNormal">

</xml_diff>